<commit_message>
Add FP20 Power BI challenge dashboard
</commit_message>
<xml_diff>
--- a/8_Data_Vizualization_FP20_Analytics/Intro & Brief_Challenge 25_English.docx
+++ b/8_Data_Vizualization_FP20_Analytics/Intro & Brief_Challenge 25_English.docx
@@ -1815,6 +1815,7 @@
           <w:color w:val="auto"/>
           <w:sz w:val="24"/>
           <w:szCs w:val="24"/>
+          <w:highlight w:val="yellow"/>
           <w:lang w:val="en-GB"/>
         </w:rPr>
       </w:pPr>
@@ -1826,6 +1827,7 @@
           <w:color w:val="auto"/>
           <w:sz w:val="24"/>
           <w:szCs w:val="24"/>
+          <w:highlight w:val="yellow"/>
           <w:lang w:val="en-GB"/>
         </w:rPr>
         <w:t>Which product category has the highest total stock quantity across all products?</w:t>
@@ -1846,6 +1848,7 @@
           <w:color w:val="auto"/>
           <w:sz w:val="24"/>
           <w:szCs w:val="24"/>
+          <w:highlight w:val="yellow"/>
           <w:lang w:val="en-GB"/>
         </w:rPr>
       </w:pPr>
@@ -1857,6 +1860,7 @@
           <w:color w:val="auto"/>
           <w:sz w:val="24"/>
           <w:szCs w:val="24"/>
+          <w:highlight w:val="yellow"/>
           <w:lang w:val="en-GB"/>
         </w:rPr>
         <w:t>How many products currently have stock quantities below their reorder point?</w:t>
@@ -1877,6 +1881,7 @@
           <w:color w:val="auto"/>
           <w:sz w:val="24"/>
           <w:szCs w:val="24"/>
+          <w:highlight w:val="yellow"/>
           <w:lang w:val="en-GB"/>
         </w:rPr>
       </w:pPr>
@@ -1888,6 +1893,7 @@
           <w:color w:val="auto"/>
           <w:sz w:val="24"/>
           <w:szCs w:val="24"/>
+          <w:highlight w:val="yellow"/>
           <w:lang w:val="en-GB"/>
         </w:rPr>
         <w:t xml:space="preserve">What </w:t>
@@ -1900,6 +1906,7 @@
           <w:color w:val="auto"/>
           <w:sz w:val="24"/>
           <w:szCs w:val="24"/>
+          <w:highlight w:val="yellow"/>
           <w:lang w:val="en-GB"/>
         </w:rPr>
         <w:t>minimum order quantity is</w:t>
@@ -1912,6 +1919,7 @@
           <w:color w:val="auto"/>
           <w:sz w:val="24"/>
           <w:szCs w:val="24"/>
+          <w:highlight w:val="yellow"/>
           <w:lang w:val="en-GB"/>
         </w:rPr>
         <w:t xml:space="preserve"> required </w:t>
@@ -1924,6 +1932,7 @@
           <w:color w:val="auto"/>
           <w:sz w:val="24"/>
           <w:szCs w:val="24"/>
+          <w:highlight w:val="yellow"/>
           <w:lang w:val="en-GB"/>
         </w:rPr>
         <w:t>for a company</w:t>
@@ -1936,6 +1945,7 @@
           <w:color w:val="auto"/>
           <w:sz w:val="24"/>
           <w:szCs w:val="24"/>
+          <w:highlight w:val="yellow"/>
           <w:lang w:val="en-GB"/>
         </w:rPr>
         <w:t xml:space="preserve"> to restock all products below the reorder point?</w:t>
@@ -1989,6 +1999,7 @@
           <w:color w:val="auto"/>
           <w:sz w:val="24"/>
           <w:szCs w:val="24"/>
+          <w:highlight w:val="yellow"/>
           <w:lang w:val="en-GB"/>
         </w:rPr>
       </w:pPr>
@@ -2000,6 +2011,7 @@
           <w:color w:val="auto"/>
           <w:sz w:val="24"/>
           <w:szCs w:val="24"/>
+          <w:highlight w:val="yellow"/>
           <w:lang w:val="en-GB"/>
         </w:rPr>
         <w:t>Which supplier has the highest average lead time for restocking?</w:t>
@@ -2020,6 +2032,7 @@
           <w:color w:val="auto"/>
           <w:sz w:val="24"/>
           <w:szCs w:val="24"/>
+          <w:highlight w:val="yellow"/>
           <w:lang w:val="en-GB"/>
         </w:rPr>
       </w:pPr>
@@ -2031,6 +2044,7 @@
           <w:color w:val="auto"/>
           <w:sz w:val="24"/>
           <w:szCs w:val="24"/>
+          <w:highlight w:val="yellow"/>
           <w:lang w:val="en-GB"/>
         </w:rPr>
         <w:t>What is the average time since the last restock for products marked as "Out of Stock"?</w:t>
@@ -2051,6 +2065,7 @@
           <w:color w:val="auto"/>
           <w:sz w:val="24"/>
           <w:szCs w:val="24"/>
+          <w:highlight w:val="yellow"/>
           <w:lang w:val="en-GB"/>
         </w:rPr>
       </w:pPr>
@@ -2062,6 +2077,7 @@
           <w:color w:val="auto"/>
           <w:sz w:val="24"/>
           <w:szCs w:val="24"/>
+          <w:highlight w:val="yellow"/>
           <w:lang w:val="en-GB"/>
         </w:rPr>
         <w:t>Identify the months when the highest number of products were restocked—are there any seasonal trends?</w:t>
@@ -2117,6 +2133,7 @@
           <w:color w:val="auto"/>
           <w:sz w:val="24"/>
           <w:szCs w:val="24"/>
+          <w:highlight w:val="yellow"/>
           <w:lang w:val="en-GB"/>
         </w:rPr>
       </w:pPr>
@@ -2128,6 +2145,7 @@
           <w:color w:val="auto"/>
           <w:sz w:val="24"/>
           <w:szCs w:val="24"/>
+          <w:highlight w:val="yellow"/>
           <w:lang w:val="en-GB"/>
         </w:rPr>
         <w:t>Identify the top 5 most expensive products (by unit price) and their categories.</w:t>
@@ -2148,6 +2166,7 @@
           <w:color w:val="auto"/>
           <w:sz w:val="24"/>
           <w:szCs w:val="24"/>
+          <w:highlight w:val="yellow"/>
           <w:lang w:val="en-GB"/>
         </w:rPr>
       </w:pPr>
@@ -2159,6 +2178,7 @@
           <w:color w:val="auto"/>
           <w:sz w:val="24"/>
           <w:szCs w:val="24"/>
+          <w:highlight w:val="yellow"/>
           <w:lang w:val="en-GB"/>
         </w:rPr>
         <w:t>Which product category has the fastest turnover based on stock quantity and lead time?</w:t>
@@ -2374,6 +2394,7 @@
           <w:sz w:val="24"/>
           <w:szCs w:val="24"/>
         </w:rPr>
+        <w:lastRenderedPageBreak/>
         <w:t>Technic</w:t>
       </w:r>
       <w:r>
@@ -3255,6 +3276,7 @@
           <w:szCs w:val="24"/>
           <w:lang w:val="en-GB"/>
         </w:rPr>
+        <w:lastRenderedPageBreak/>
         <w:t>2. PDF with the Intro and Brief in English.</w:t>
       </w:r>
     </w:p>
@@ -8879,15 +8901,6 @@
 </file>
 
 <file path=customXml/item2.xml><?xml version="1.0" encoding="utf-8"?>
-<?mso-contentType ?>
-<FormTemplates xmlns="http://schemas.microsoft.com/sharepoint/v3/contenttype/forms">
-  <Display>DocumentLibraryForm</Display>
-  <Edit>DocumentLibraryForm</Edit>
-  <New>DocumentLibraryForm</New>
-</FormTemplates>
-</file>
-
-<file path=customXml/item3.xml><?xml version="1.0" encoding="utf-8"?>
 <ct:contentTypeSchema xmlns:ct="http://schemas.microsoft.com/office/2006/metadata/contentType" xmlns:ma="http://schemas.microsoft.com/office/2006/metadata/properties/metaAttributes" ct:_="" ma:_="" ma:contentTypeName="Document" ma:contentTypeID="0x010100B36058FA0B583F4F902E5D22F46C066D" ma:contentTypeVersion="21" ma:contentTypeDescription="Create a new document." ma:contentTypeScope="" ma:versionID="f9f64d9fd40cbe71bef27b565dc79c5e">
   <xsd:schema xmlns:xsd="http://www.w3.org/2001/XMLSchema" xmlns:xs="http://www.w3.org/2001/XMLSchema" xmlns:p="http://schemas.microsoft.com/office/2006/metadata/properties" xmlns:ns2="28e20433-4eea-4605-8985-a9e28a75b387" xmlns:ns3="a9dd58b0-6ff2-40ef-b7b2-1a00be849b49" targetNamespace="http://schemas.microsoft.com/office/2006/metadata/properties" ma:root="true" ma:fieldsID="06453dc29ed6bb8e52d5a2e67697345b" ns2:_="" ns3:_="">
     <xsd:import namespace="28e20433-4eea-4605-8985-a9e28a75b387"/>
@@ -9167,6 +9180,15 @@
 </ct:contentTypeSchema>
 </file>
 
+<file path=customXml/item3.xml><?xml version="1.0" encoding="utf-8"?>
+<?mso-contentType ?>
+<FormTemplates xmlns="http://schemas.microsoft.com/sharepoint/v3/contenttype/forms">
+  <Display>DocumentLibraryForm</Display>
+  <Edit>DocumentLibraryForm</Edit>
+  <New>DocumentLibraryForm</New>
+</FormTemplates>
+</file>
+
 <file path=customXml/itemProps1.xml><?xml version="1.0" encoding="utf-8"?>
 <ds:datastoreItem xmlns:ds="http://schemas.openxmlformats.org/officeDocument/2006/customXml" ds:itemID="{E20D2688-48C8-4EA1-9AE1-50BCA799A07C}">
   <ds:schemaRefs>
@@ -9179,14 +9201,6 @@
 </file>
 
 <file path=customXml/itemProps2.xml><?xml version="1.0" encoding="utf-8"?>
-<ds:datastoreItem xmlns:ds="http://schemas.openxmlformats.org/officeDocument/2006/customXml" ds:itemID="{ED5B5283-3B9D-41DC-82D3-83499B398129}">
-  <ds:schemaRefs>
-    <ds:schemaRef ds:uri="http://schemas.microsoft.com/sharepoint/v3/contenttype/forms"/>
-  </ds:schemaRefs>
-</ds:datastoreItem>
-</file>
-
-<file path=customXml/itemProps3.xml><?xml version="1.0" encoding="utf-8"?>
 <ds:datastoreItem xmlns:ds="http://schemas.openxmlformats.org/officeDocument/2006/customXml" ds:itemID="{83D4DD81-E0F9-4FC4-8422-307525D5DC19}">
   <ds:schemaRefs>
     <ds:schemaRef ds:uri="http://schemas.microsoft.com/office/2006/metadata/contentType"/>
@@ -9203,4 +9217,12 @@
     <ds:schemaRef ds:uri="http://schemas.microsoft.com/internal/obd"/>
   </ds:schemaRefs>
 </ds:datastoreItem>
+</file>
+
+<file path=customXml/itemProps3.xml><?xml version="1.0" encoding="utf-8"?>
+<ds:datastoreItem xmlns:ds="http://schemas.openxmlformats.org/officeDocument/2006/customXml" ds:itemID="{ED5B5283-3B9D-41DC-82D3-83499B398129}">
+  <ds:schemaRefs>
+    <ds:schemaRef ds:uri="http://schemas.microsoft.com/sharepoint/v3/contenttype/forms"/>
+  </ds:schemaRefs>
+</ds:datastoreItem>
 </file>
</xml_diff>